<commit_message>
Business problem and Data we needed
</commit_message>
<xml_diff>
--- a/Capstone Project.docx
+++ b/Capstone Project.docx
@@ -71,21 +71,23 @@
         </w:rPr>
         <w:t xml:space="preserve">Segmenting the Neighbourhoods of New York </w:t>
       </w:r>
+      <w:proofErr w:type="gramStart"/>
       <w:r>
         <w:rPr>
           <w:sz w:val="36"/>
           <w:szCs w:val="36"/>
           <w:u w:val="single"/>
         </w:rPr>
-        <w:t>city (</w:t>
-      </w:r>
+        <w:t>city</w:t>
+      </w:r>
+      <w:proofErr w:type="gramEnd"/>
       <w:r>
         <w:rPr>
           <w:sz w:val="36"/>
           <w:szCs w:val="36"/>
           <w:u w:val="single"/>
         </w:rPr>
-        <w:t xml:space="preserve">USA) and </w:t>
+        <w:t xml:space="preserve"> (</w:t>
       </w:r>
       <w:r>
         <w:rPr>
@@ -93,7 +95,7 @@
           <w:szCs w:val="36"/>
           <w:u w:val="single"/>
         </w:rPr>
-        <w:t>Toronto (</w:t>
+        <w:t xml:space="preserve">USA) and </w:t>
       </w:r>
       <w:r>
         <w:rPr>
@@ -101,6 +103,14 @@
           <w:szCs w:val="36"/>
           <w:u w:val="single"/>
         </w:rPr>
+        <w:t>Toronto (</w:t>
+      </w:r>
+      <w:r>
+        <w:rPr>
+          <w:sz w:val="36"/>
+          <w:szCs w:val="36"/>
+          <w:u w:val="single"/>
+        </w:rPr>
         <w:t>Canada)</w:t>
       </w:r>
     </w:p>
@@ -127,6 +137,7 @@
           <w:tab w:val="left" w:pos="8789"/>
         </w:tabs>
         <w:ind w:left="284" w:right="95"/>
+        <w:jc w:val="both"/>
         <w:rPr>
           <w:sz w:val="28"/>
           <w:szCs w:val="28"/>
@@ -167,6 +178,7 @@
           <w:tab w:val="left" w:pos="8789"/>
         </w:tabs>
         <w:ind w:left="284" w:right="379" w:hanging="284"/>
+        <w:jc w:val="both"/>
         <w:rPr>
           <w:sz w:val="28"/>
           <w:szCs w:val="28"/>
@@ -200,6 +212,7 @@
           <w:tab w:val="left" w:pos="8789"/>
         </w:tabs>
         <w:ind w:left="284" w:right="379" w:hanging="284"/>
+        <w:jc w:val="both"/>
         <w:rPr>
           <w:sz w:val="28"/>
           <w:szCs w:val="28"/>
@@ -241,6 +254,7 @@
           <w:tab w:val="left" w:pos="8789"/>
         </w:tabs>
         <w:ind w:left="284" w:right="379" w:hanging="284"/>
+        <w:jc w:val="both"/>
         <w:rPr>
           <w:sz w:val="28"/>
           <w:szCs w:val="28"/>
@@ -323,6 +337,7 @@
           <w:tab w:val="left" w:pos="8789"/>
         </w:tabs>
         <w:ind w:right="379"/>
+        <w:jc w:val="both"/>
         <w:rPr>
           <w:sz w:val="28"/>
           <w:szCs w:val="28"/>
@@ -343,6 +358,7 @@
           <w:tab w:val="left" w:pos="8789"/>
         </w:tabs>
         <w:ind w:left="465" w:right="379"/>
+        <w:jc w:val="both"/>
         <w:rPr>
           <w:sz w:val="28"/>
           <w:szCs w:val="28"/>
@@ -355,6 +371,7 @@
         </w:rPr>
         <w:t xml:space="preserve">This can be easily achieved as we have the data of postal codes of New York City </w:t>
       </w:r>
+      <w:proofErr w:type="gramStart"/>
       <w:r>
         <w:rPr>
           <w:sz w:val="28"/>
@@ -362,16 +379,27 @@
         </w:rPr>
         <w:t xml:space="preserve">( </w:t>
       </w:r>
-      <w:hyperlink r:id="rId5" w:history="1">
-        <w:r>
-          <w:rPr>
-            <w:rStyle w:val="Hyperlink"/>
-            <w:sz w:val="28"/>
-            <w:szCs w:val="28"/>
-          </w:rPr>
-          <w:t>https://cocl.us/new_york_dataset</w:t>
-        </w:r>
-      </w:hyperlink>
+      <w:proofErr w:type="gramEnd"/>
+      <w:r>
+        <w:fldChar w:fldCharType="begin"/>
+      </w:r>
+      <w:r>
+        <w:instrText>HYPERLINK "https://cocl.us/new_york_dataset"</w:instrText>
+      </w:r>
+      <w:r>
+        <w:fldChar w:fldCharType="separate"/>
+      </w:r>
+      <w:r>
+        <w:rPr>
+          <w:rStyle w:val="Hyperlink"/>
+          <w:sz w:val="28"/>
+          <w:szCs w:val="28"/>
+        </w:rPr>
+        <w:t>https://cocl.us/new_york_dataset</w:t>
+      </w:r>
+      <w:r>
+        <w:fldChar w:fldCharType="end"/>
+      </w:r>
       <w:r>
         <w:rPr>
           <w:sz w:val="28"/>
@@ -391,6 +419,7 @@
           <w:tab w:val="left" w:pos="8789"/>
         </w:tabs>
         <w:ind w:right="379"/>
+        <w:jc w:val="both"/>
         <w:rPr>
           <w:sz w:val="28"/>
           <w:szCs w:val="28"/>
@@ -431,6 +460,7 @@
           <w:tab w:val="left" w:pos="8789"/>
         </w:tabs>
         <w:ind w:right="379"/>
+        <w:jc w:val="both"/>
         <w:rPr>
           <w:sz w:val="28"/>
           <w:szCs w:val="28"/>
@@ -448,6 +478,7 @@
           <w:tab w:val="left" w:pos="8789"/>
         </w:tabs>
         <w:ind w:right="379"/>
+        <w:jc w:val="both"/>
         <w:rPr>
           <w:sz w:val="28"/>
           <w:szCs w:val="28"/>
@@ -488,7 +519,7 @@
         </w:rPr>
         <w:t>(</w:t>
       </w:r>
-      <w:hyperlink r:id="rId6" w:tgtFrame="_blank" w:history="1">
+      <w:hyperlink r:id="rId5" w:tgtFrame="_blank" w:history="1">
         <w:r>
           <w:rPr>
             <w:rStyle w:val="Hyperlink"/>
@@ -502,7 +533,11 @@
         </w:r>
       </w:hyperlink>
       <w:r>
-        <w:t xml:space="preserve"> ) </w:t>
+        <w:t xml:space="preserve"> </w:t>
+      </w:r>
+      <w:proofErr w:type="gramStart"/>
+      <w:r>
+        <w:t xml:space="preserve">) </w:t>
       </w:r>
       <w:r>
         <w:rPr>
@@ -511,10 +546,12 @@
         </w:rPr>
         <w:t>.</w:t>
       </w:r>
+      <w:proofErr w:type="gramEnd"/>
     </w:p>
     <w:p>
       <w:pPr>
         <w:pStyle w:val="ListParagraph"/>
+        <w:jc w:val="both"/>
         <w:rPr>
           <w:sz w:val="28"/>
           <w:szCs w:val="28"/>
@@ -532,17 +569,32 @@
           <w:tab w:val="left" w:pos="8789"/>
         </w:tabs>
         <w:ind w:right="379"/>
-        <w:rPr>
-          <w:sz w:val="28"/>
-          <w:szCs w:val="28"/>
-        </w:rPr>
-      </w:pPr>
-      <w:r>
-        <w:rPr>
-          <w:sz w:val="28"/>
-          <w:szCs w:val="28"/>
-        </w:rPr>
-        <w:t>Again we use the Foursquare API  to explore the venue and search for our neighbourhood will be completed.</w:t>
+        <w:jc w:val="both"/>
+        <w:rPr>
+          <w:sz w:val="28"/>
+          <w:szCs w:val="28"/>
+        </w:rPr>
+      </w:pPr>
+      <w:r>
+        <w:rPr>
+          <w:sz w:val="28"/>
+          <w:szCs w:val="28"/>
+        </w:rPr>
+        <w:t xml:space="preserve">Again we use the Foursquare </w:t>
+      </w:r>
+      <w:r>
+        <w:rPr>
+          <w:sz w:val="28"/>
+          <w:szCs w:val="28"/>
+        </w:rPr>
+        <w:t>API to</w:t>
+      </w:r>
+      <w:r>
+        <w:rPr>
+          <w:sz w:val="28"/>
+          <w:szCs w:val="28"/>
+        </w:rPr>
+        <w:t xml:space="preserve"> explore the venue and search for our neighbourhood will be completed.</w:t>
       </w:r>
     </w:p>
     <w:p>

</xml_diff>